<commit_message>
up input riga di comando
</commit_message>
<xml_diff>
--- a/GuidaUtilizzo.docx
+++ b/GuidaUtilizzo.docx
@@ -6,35 +6,263 @@
       <w:pPr>
         <w:jc w:val="center"/>
       </w:pPr>
-      <w:proofErr w:type="spellStart"/>
       <w:r>
         <w:t>Spatio-</w:t>
       </w:r>
       <w:r>
         <w:t>T</w:t>
+      </w:r>
+      <w:r>
+        <w:t>emporal Breath</w:t>
+      </w:r>
+      <w:r>
+        <w:t>-F</w:t>
+      </w:r>
+      <w:r>
+        <w:t>irst Miner</w:t>
+      </w:r>
+    </w:p>
+    <w:p>
+      <w:r>
+        <w:rPr>
+          <w:b/>
+          <w:bCs/>
+        </w:rPr>
+        <w:t>AGGIORNAMENTO 26/08/2019</w:t>
+      </w:r>
+    </w:p>
+    <w:p>
+      <w:r>
+        <w:t xml:space="preserve">Migliorato il codice in generale, modificato sistema di input e output del software. </w:t>
+      </w:r>
+    </w:p>
+    <w:p>
+      <w:r>
+        <w:t>Ora l’</w:t>
+      </w:r>
+      <w:r>
+        <w:rPr>
+          <w:b/>
+          <w:bCs/>
+        </w:rPr>
+        <w:t>input</w:t>
+      </w:r>
+      <w:r>
+        <w:t xml:space="preserve"> viene effettuato da riga di comando nel seguente formato:</w:t>
+      </w:r>
+    </w:p>
+    <w:p>
+      <w:pPr>
+        <w:pStyle w:val="Paragrafoelenco"/>
+        <w:numPr>
+          <w:ilvl w:val="0"/>
+          <w:numId w:val="8"/>
+        </w:numPr>
+      </w:pPr>
+      <w:r>
+        <w:t>&gt; python STBFM.py teta num raggio tempo</w:t>
+      </w:r>
+    </w:p>
+    <w:p>
+      <w:r>
+        <w:t>Dove:</w:t>
+      </w:r>
+    </w:p>
+    <w:p>
+      <w:pPr>
+        <w:pStyle w:val="Paragrafoelenco"/>
+        <w:numPr>
+          <w:ilvl w:val="0"/>
+          <w:numId w:val="8"/>
+        </w:numPr>
+      </w:pPr>
+      <w:r>
+        <w:t>Teta [float]: il threshold utilzzato che deve essere compreso tra [0,1) – valore consigliato 0.25</w:t>
+      </w:r>
+    </w:p>
+    <w:p>
+      <w:pPr>
+        <w:pStyle w:val="Paragrafoelenco"/>
+        <w:numPr>
+          <w:ilvl w:val="0"/>
+          <w:numId w:val="8"/>
+        </w:numPr>
+      </w:pPr>
+      <w:r>
+        <w:t>Num [int]: il numero di sequenze significative da restituire (&gt;0) – valori consigliati 50, 100</w:t>
+      </w:r>
+    </w:p>
+    <w:p>
+      <w:pPr>
+        <w:pStyle w:val="Paragrafoelenco"/>
+        <w:numPr>
+          <w:ilvl w:val="0"/>
+          <w:numId w:val="8"/>
+        </w:numPr>
+      </w:pPr>
+      <w:r>
+        <w:t xml:space="preserve">Raggio (km) [float]: raggio spaziale applicato (&gt;0) – valore consigliato &lt;= 3 </w:t>
+      </w:r>
+    </w:p>
+    <w:p>
+      <w:pPr>
+        <w:pStyle w:val="Paragrafoelenco"/>
+        <w:numPr>
+          <w:ilvl w:val="0"/>
+          <w:numId w:val="8"/>
+        </w:numPr>
+      </w:pPr>
+      <w:r>
+        <w:t>Tempo (ore) [int]: intervallo temporale applicato (&gt;0) – valore consigliato &lt;= 240 (10 giorni)</w:t>
+      </w:r>
+    </w:p>
+    <w:p>
+      <w:r>
+        <w:t xml:space="preserve">I valori consigliati </w:t>
+      </w:r>
+      <w:r>
+        <w:t>derivano dai test da me effettuati per cui ho riscontrato risultati significativi entro quei parametri, ovviamente altre combinazioni possono risultare allo stesso modo valide.</w:t>
+      </w:r>
+    </w:p>
+    <w:p>
+      <w:r>
+        <w:t>Esempi:</w:t>
+      </w:r>
+    </w:p>
+    <w:p>
+      <w:pPr>
+        <w:pStyle w:val="Paragrafoelenco"/>
+        <w:numPr>
+          <w:ilvl w:val="0"/>
+          <w:numId w:val="8"/>
+        </w:numPr>
+      </w:pPr>
+      <w:r>
+        <w:t>&gt; python STBFM.py 0.25 50 2 168</w:t>
+      </w:r>
+    </w:p>
+    <w:p>
+      <w:pPr>
+        <w:pStyle w:val="Paragrafoelenco"/>
+        <w:numPr>
+          <w:ilvl w:val="0"/>
+          <w:numId w:val="8"/>
+        </w:numPr>
+      </w:pPr>
+      <w:r>
+        <w:t>&gt; python STBFM.py 0.25 50 1.5 144</w:t>
+      </w:r>
+    </w:p>
+    <w:p/>
+    <w:p>
+      <w:r>
+        <w:t>L’</w:t>
+      </w:r>
+      <w:r>
+        <w:rPr>
+          <w:b/>
+          <w:bCs/>
+        </w:rPr>
+        <w:t>output</w:t>
+      </w:r>
+      <w:r>
+        <w:t xml:space="preserve"> ora non mostra più sempre i tempi di 7 livelli di albero ma il numero di livelli effettivo necessario nei test, seguendo questo formato:</w:t>
+      </w:r>
+    </w:p>
+    <w:p>
+      <w:r>
+        <w:t>nomeFile, raggioSpazio, intervalloTempo, num, tetaFinal, “[tempo2, tempo3, …, tempoN]”, tempoTot</w:t>
+      </w:r>
+    </w:p>
+    <w:p>
+      <w:r>
+        <w:t>dove [tempo2, tempo3, …, tempoN] è una lista che contiene i tempi di calcolo divisi nei vari livelli in base al numero di livelli di albero necessari per la computazione</w:t>
+      </w:r>
+    </w:p>
+    <w:p>
+      <w:r>
+        <w:t>Esempi</w:t>
+      </w:r>
+      <w:r>
+        <w:t>o</w:t>
+      </w:r>
+      <w:r>
+        <w:t>:</w:t>
+      </w:r>
+    </w:p>
+    <w:p>
+      <w:r>
+        <w:t>“dataset2018_2.csv”,2,168,50,0.57,“[230, 450, 345, 1</w:t>
+      </w:r>
+      <w:r>
+        <w:t>23,</w:t>
       </w:r>
       <w:bookmarkStart w:id="0" w:name="_GoBack"/>
       <w:bookmarkEnd w:id="0"/>
       <w:r>
-        <w:t>emporal</w:t>
-      </w:r>
-      <w:proofErr w:type="spellEnd"/>
+        <w:t>]”,</w:t>
+      </w:r>
+      <w:r>
+        <w:t>1148</w:t>
+      </w:r>
+    </w:p>
+    <w:p>
       <w:r>
         <w:t xml:space="preserve"> </w:t>
       </w:r>
-      <w:proofErr w:type="spellStart"/>
-      <w:r>
-        <w:t>Breath</w:t>
-      </w:r>
-      <w:proofErr w:type="spellEnd"/>
-      <w:r>
-        <w:t xml:space="preserve"> First </w:t>
-      </w:r>
-      <w:proofErr w:type="spellStart"/>
-      <w:r>
-        <w:t>Miner</w:t>
-      </w:r>
-      <w:proofErr w:type="spellEnd"/>
+    </w:p>
+    <w:p>
+      <w:r>
+        <w:rPr>
+          <w:b/>
+          <w:bCs/>
+        </w:rPr>
+        <w:t>NB</w:t>
+      </w:r>
+      <w:r>
+        <w:rPr>
+          <w:b/>
+          <w:bCs/>
+        </w:rPr>
+        <w:t xml:space="preserve">: </w:t>
+      </w:r>
+      <w:r>
+        <w:t>i file csv su cui applicare il software vanno ancora dichiarati nel software all’interno del main (riga 4</w:t>
+      </w:r>
+      <w:r>
+        <w:t>47</w:t>
+      </w:r>
+      <w:r>
+        <w:t xml:space="preserve">) </w:t>
+      </w:r>
+    </w:p>
+    <w:p>
+      <w:r>
+        <w:rPr>
+          <w:b/>
+          <w:bCs/>
+        </w:rPr>
+        <w:t xml:space="preserve">NB2: </w:t>
+      </w:r>
+      <w:r>
+        <w:t>se il formato dei dati inseriti nel csv cambia, bisogna modificare il software di conseguenza</w:t>
+      </w:r>
+    </w:p>
+    <w:p/>
+    <w:p>
+      <w:pPr>
+        <w:rPr>
+          <w:b/>
+          <w:bCs/>
+        </w:rPr>
+      </w:pPr>
+      <w:r>
+        <w:rPr>
+          <w:b/>
+          <w:bCs/>
+        </w:rPr>
+        <w:t>GUIDA DEL 25/07/2019</w:t>
+      </w:r>
     </w:p>
     <w:p>
       <w:r>
@@ -86,19 +314,12 @@
     </w:p>
     <w:p>
       <w:r>
-        <w:t xml:space="preserve">Contiene la classe </w:t>
-      </w:r>
-      <w:proofErr w:type="spellStart"/>
-      <w:r>
-        <w:t>Node</w:t>
-      </w:r>
-      <w:proofErr w:type="spellEnd"/>
-      <w:r>
-        <w:t xml:space="preserve"> che rappresenta un nodo dell’albero.</w:t>
-      </w:r>
-    </w:p>
-    <w:p>
-      <w:r>
+        <w:t>Contiene la classe Node che rappresenta un nodo dell’albero.</w:t>
+      </w:r>
+    </w:p>
+    <w:p>
+      <w:r>
+        <w:lastRenderedPageBreak/>
         <w:t>Attributi sono:</w:t>
       </w:r>
     </w:p>
@@ -147,16 +368,11 @@
         </w:numPr>
       </w:pPr>
       <w:r>
-        <w:t xml:space="preserve">Set – contiene l’insieme di record che sono compresi nel vicinato rispetto questo nodo dell’albero (viene calcolato e inserito dall’algoritmo nella funzione </w:t>
-      </w:r>
-      <w:proofErr w:type="spellStart"/>
-      <w:r>
-        <w:t>neighbor</w:t>
+        <w:t>Set – contiene l’insieme di record che sono compresi nel vicinato rispetto questo nodo dell’albero (viene calcolato e inserito dall’algoritmo nella funzione neighbor</w:t>
       </w:r>
       <w:r>
         <w:t>hood</w:t>
       </w:r>
-      <w:proofErr w:type="spellEnd"/>
       <w:r>
         <w:t>)</w:t>
       </w:r>
@@ -181,28 +397,12 @@
     <w:p/>
     <w:p>
       <w:r>
-        <w:t xml:space="preserve">Contiene la classe </w:t>
-      </w:r>
-      <w:proofErr w:type="spellStart"/>
-      <w:r>
-        <w:t>STree</w:t>
-      </w:r>
-      <w:proofErr w:type="spellEnd"/>
-      <w:r>
-        <w:t xml:space="preserve"> che modella l’albero:</w:t>
-      </w:r>
-    </w:p>
-    <w:p>
-      <w:r>
-        <w:t xml:space="preserve">Attributo è solo </w:t>
-      </w:r>
-      <w:proofErr w:type="gramStart"/>
-      <w:r>
-        <w:t>la root</w:t>
-      </w:r>
-      <w:proofErr w:type="gramEnd"/>
-      <w:r>
-        <w:t xml:space="preserve"> ovvero il nodo iniziale che viene inizializzato tutto a vuoto</w:t>
+        <w:t>Contiene la classe STree che modella l’albero:</w:t>
+      </w:r>
+    </w:p>
+    <w:p>
+      <w:r>
+        <w:t>Attributo è solo la root ovvero il nodo iniziale che viene inizializzato tutto a vuoto</w:t>
       </w:r>
     </w:p>
     <w:p>
@@ -230,13 +430,8 @@
           <w:numId w:val="3"/>
         </w:numPr>
       </w:pPr>
-      <w:proofErr w:type="spellStart"/>
-      <w:r>
-        <w:t>insertNode</w:t>
-      </w:r>
-      <w:proofErr w:type="spellEnd"/>
-      <w:r>
-        <w:t xml:space="preserve"> – metodo che inserisce un nodo nuovo </w:t>
+      <w:r>
+        <w:t xml:space="preserve">insertNode – metodo che inserisce un nodo nuovo </w:t>
       </w:r>
       <w:r>
         <w:t>da una sequenza in input. Viene verificato che esiste già nell’albero la sequenza eccetto l’ultimo carattere e viene quindi inserito il nuovo nodo come figlio nel punto esatto</w:t>
@@ -250,21 +445,8 @@
           <w:numId w:val="3"/>
         </w:numPr>
       </w:pPr>
-      <w:proofErr w:type="spellStart"/>
-      <w:r>
-        <w:t>deleteNode</w:t>
-      </w:r>
-      <w:proofErr w:type="spellEnd"/>
-      <w:r>
-        <w:t xml:space="preserve"> – data una sequenza in input elimino l’ultimo nodo dell’albero corrispondente all’ultimo elemento della sequenza (viene richiamato per eseguire il </w:t>
-      </w:r>
-      <w:proofErr w:type="spellStart"/>
-      <w:r>
-        <w:t>pruning</w:t>
-      </w:r>
-      <w:proofErr w:type="spellEnd"/>
-      <w:r>
-        <w:t>)</w:t>
+      <w:r>
+        <w:t>deleteNode – data una sequenza in input elimino l’ultimo nodo dell’albero corrispondente all’ultimo elemento della sequenza (viene richiamato per eseguire il pruning)</w:t>
       </w:r>
     </w:p>
     <w:p>
@@ -275,21 +457,8 @@
           <w:numId w:val="3"/>
         </w:numPr>
       </w:pPr>
-      <w:proofErr w:type="spellStart"/>
-      <w:r>
-        <w:t>searchSeq</w:t>
-      </w:r>
-      <w:proofErr w:type="spellEnd"/>
-      <w:r>
-        <w:t xml:space="preserve"> – ricerca la sequenza data in input e ritorna </w:t>
-      </w:r>
-      <w:proofErr w:type="spellStart"/>
-      <w:r>
-        <w:t>true</w:t>
-      </w:r>
-      <w:proofErr w:type="spellEnd"/>
-      <w:r>
-        <w:t xml:space="preserve"> o false se la sequenza è presente nell’albero o meno</w:t>
+      <w:r>
+        <w:t>searchSeq – ricerca la sequenza data in input e ritorna true o false se la sequenza è presente nell’albero o meno</w:t>
       </w:r>
     </w:p>
     <w:p>
@@ -300,13 +469,8 @@
           <w:numId w:val="3"/>
         </w:numPr>
       </w:pPr>
-      <w:proofErr w:type="spellStart"/>
-      <w:r>
-        <w:t>searchNode</w:t>
-      </w:r>
-      <w:proofErr w:type="spellEnd"/>
-      <w:r>
-        <w:t xml:space="preserve"> – ricerca la sequenza data in input e ritorna il nodo della fine sequenza </w:t>
+      <w:r>
+        <w:t xml:space="preserve">searchNode – ricerca la sequenza data in input e ritorna il nodo della fine sequenza </w:t>
       </w:r>
     </w:p>
     <w:p>
@@ -318,13 +482,8 @@
         </w:numPr>
       </w:pPr>
       <w:r>
-        <w:t xml:space="preserve">metodo di stampa che stampa i nodi ricorsivamente </w:t>
-      </w:r>
-      <w:proofErr w:type="gramStart"/>
-      <w:r>
-        <w:t>dalla root</w:t>
-      </w:r>
-      <w:proofErr w:type="gramEnd"/>
+        <w:t>metodo di stampa che stampa i nodi ricorsivamente dalla root</w:t>
+      </w:r>
     </w:p>
     <w:p/>
     <w:p>
@@ -344,28 +503,12 @@
     </w:p>
     <w:p>
       <w:r>
-        <w:t xml:space="preserve">Contiene l’algoritmo centrale e importa il codice di </w:t>
-      </w:r>
-      <w:proofErr w:type="spellStart"/>
-      <w:r>
-        <w:t>SPTree</w:t>
-      </w:r>
-      <w:proofErr w:type="spellEnd"/>
-      <w:r>
-        <w:t xml:space="preserve"> e altre librerie utili allo svolgimento dello stesso.</w:t>
-      </w:r>
-    </w:p>
-    <w:p>
-      <w:r>
-        <w:t xml:space="preserve">Di base lui prende un file </w:t>
-      </w:r>
-      <w:proofErr w:type="spellStart"/>
-      <w:r>
-        <w:t>csv</w:t>
-      </w:r>
-      <w:proofErr w:type="spellEnd"/>
-      <w:r>
-        <w:t xml:space="preserve"> contenente i dati nel formato appropriato e svolge l’algoritmo.</w:t>
+        <w:t>Contiene l’algoritmo centrale e importa il codice di SPTree e altre librerie utili allo svolgimento dello stesso.</w:t>
+      </w:r>
+    </w:p>
+    <w:p>
+      <w:r>
+        <w:t>Di base lui prende un file csv contenente i dati nel formato appropriato e svolge l’algoritmo.</w:t>
       </w:r>
     </w:p>
     <w:p>
@@ -374,7 +517,6 @@
           <w:lang w:val="en-US"/>
         </w:rPr>
       </w:pPr>
-      <w:proofErr w:type="spellStart"/>
       <w:r>
         <w:rPr>
           <w:u w:val="single"/>
@@ -382,7 +524,6 @@
         </w:rPr>
         <w:t>Formato</w:t>
       </w:r>
-      <w:proofErr w:type="spellEnd"/>
       <w:r>
         <w:rPr>
           <w:u w:val="single"/>
@@ -408,76 +549,41 @@
           <w:lang w:val="en-US"/>
         </w:rPr>
       </w:pPr>
-      <w:proofErr w:type="spellStart"/>
       <w:r>
         <w:rPr>
           <w:lang w:val="en-US"/>
         </w:rPr>
-        <w:t>Inc_Number</w:t>
-      </w:r>
-      <w:proofErr w:type="spellEnd"/>
-      <w:r>
+        <w:t xml:space="preserve">Inc_Number (Primary_key) </w:t>
+      </w:r>
+    </w:p>
+    <w:p>
+      <w:pPr>
+        <w:pStyle w:val="Paragrafoelenco"/>
+        <w:numPr>
+          <w:ilvl w:val="0"/>
+          <w:numId w:val="4"/>
+        </w:numPr>
+      </w:pPr>
+      <w:r>
+        <w:t>Offence_code_group (tipo di crimine)</w:t>
+      </w:r>
+    </w:p>
+    <w:p>
+      <w:pPr>
+        <w:pStyle w:val="Paragrafoelenco"/>
+        <w:numPr>
+          <w:ilvl w:val="0"/>
+          <w:numId w:val="4"/>
+        </w:numPr>
         <w:rPr>
           <w:lang w:val="en-US"/>
         </w:rPr>
-        <w:t xml:space="preserve"> (</w:t>
-      </w:r>
-      <w:proofErr w:type="spellStart"/>
+      </w:pPr>
       <w:r>
         <w:rPr>
           <w:lang w:val="en-US"/>
         </w:rPr>
-        <w:t>Primary_key</w:t>
-      </w:r>
-      <w:proofErr w:type="spellEnd"/>
-      <w:r>
-        <w:rPr>
-          <w:lang w:val="en-US"/>
-        </w:rPr>
-        <w:t xml:space="preserve">) </w:t>
-      </w:r>
-    </w:p>
-    <w:p>
-      <w:pPr>
-        <w:pStyle w:val="Paragrafoelenco"/>
-        <w:numPr>
-          <w:ilvl w:val="0"/>
-          <w:numId w:val="4"/>
-        </w:numPr>
-      </w:pPr>
-      <w:proofErr w:type="spellStart"/>
-      <w:r>
-        <w:t>Offence_code_group</w:t>
-      </w:r>
-      <w:proofErr w:type="spellEnd"/>
-      <w:r>
-        <w:t xml:space="preserve"> (tipo di crimine)</w:t>
-      </w:r>
-    </w:p>
-    <w:p>
-      <w:pPr>
-        <w:pStyle w:val="Paragrafoelenco"/>
-        <w:numPr>
-          <w:ilvl w:val="0"/>
-          <w:numId w:val="4"/>
-        </w:numPr>
-        <w:rPr>
-          <w:lang w:val="en-US"/>
-        </w:rPr>
-      </w:pPr>
-      <w:proofErr w:type="spellStart"/>
-      <w:r>
-        <w:rPr>
-          <w:lang w:val="en-US"/>
-        </w:rPr>
-        <w:t>Occurred_on_date</w:t>
-      </w:r>
-      <w:proofErr w:type="spellEnd"/>
-      <w:r>
-        <w:rPr>
-          <w:lang w:val="en-US"/>
-        </w:rPr>
-        <w:t xml:space="preserve"> (data e</w:t>
+        <w:t>Occurred_on_date (data e</w:t>
       </w:r>
       <w:r>
         <w:rPr>
@@ -494,13 +600,8 @@
           <w:numId w:val="4"/>
         </w:numPr>
       </w:pPr>
-      <w:proofErr w:type="spellStart"/>
-      <w:r>
-        <w:t>UCR_Part</w:t>
-      </w:r>
-      <w:proofErr w:type="spellEnd"/>
-      <w:r>
-        <w:t xml:space="preserve"> (</w:t>
+      <w:r>
+        <w:t>UCR_Part (</w:t>
       </w:r>
       <w:r>
         <w:t xml:space="preserve">gravità del </w:t>
@@ -517,22 +618,8 @@
           <w:numId w:val="4"/>
         </w:numPr>
       </w:pPr>
-      <w:proofErr w:type="spellStart"/>
-      <w:r>
-        <w:lastRenderedPageBreak/>
-        <w:t>Lat</w:t>
-      </w:r>
-      <w:proofErr w:type="spellEnd"/>
-      <w:r>
-        <w:t xml:space="preserve"> (latitudine) – lunga 13 caratteri (vedi </w:t>
-      </w:r>
-      <w:proofErr w:type="spellStart"/>
-      <w:r>
-        <w:t>excel</w:t>
-      </w:r>
-      <w:proofErr w:type="spellEnd"/>
-      <w:r>
-        <w:t>)</w:t>
+      <w:r>
+        <w:t>Lat (latitudine) – lunga 13 caratteri (vedi excel)</w:t>
       </w:r>
     </w:p>
     <w:p>
@@ -544,470 +631,194 @@
         </w:numPr>
       </w:pPr>
       <w:r>
-        <w:t xml:space="preserve">Long (longitudine) – lunga 14 caratteri (segno negativo, vedi </w:t>
-      </w:r>
-      <w:proofErr w:type="spellStart"/>
-      <w:r>
-        <w:t>excel</w:t>
-      </w:r>
-      <w:proofErr w:type="spellEnd"/>
-      <w:r>
-        <w:t>)</w:t>
-      </w:r>
-    </w:p>
-    <w:p>
-      <w:r>
-        <w:t xml:space="preserve">Partendo da questi file.csv faccio partire la computazione e salvo i risultati in un altro file </w:t>
-      </w:r>
-      <w:proofErr w:type="spellStart"/>
-      <w:r>
-        <w:t>csv</w:t>
-      </w:r>
-      <w:proofErr w:type="spellEnd"/>
-      <w:r>
-        <w:t xml:space="preserve"> (solitamente chiamato results.csv)</w:t>
-      </w:r>
-    </w:p>
-    <w:p>
-      <w:r>
-        <w:t xml:space="preserve">Questa parte è gestita nel </w:t>
-      </w:r>
-      <w:proofErr w:type="spellStart"/>
-      <w:r>
-        <w:t>main</w:t>
-      </w:r>
-      <w:proofErr w:type="spellEnd"/>
+        <w:t>Long (longitudine) – lunga 14 caratteri (segno negativo, vedi excel)</w:t>
+      </w:r>
+    </w:p>
+    <w:p>
+      <w:r>
+        <w:t>Partendo da questi file.csv faccio partire la computazione e salvo i risultati in un altro file csv (solitamente chiamato results.csv)</w:t>
+      </w:r>
+    </w:p>
+    <w:p>
+      <w:r>
+        <w:t>Questa parte è gestita nel main</w:t>
+      </w:r>
     </w:p>
     <w:p>
       <w:r>
         <w:t xml:space="preserve">Metodo </w:t>
       </w:r>
-      <w:proofErr w:type="spellStart"/>
-      <w:proofErr w:type="gramStart"/>
       <w:r>
         <w:rPr>
           <w:u w:val="single"/>
         </w:rPr>
-        <w:t>stbfMinerTop</w:t>
-      </w:r>
-      <w:proofErr w:type="spellEnd"/>
+        <w:t>stbfMinerTop()</w:t>
+      </w:r>
+    </w:p>
+    <w:p>
+      <w:r>
+        <w:t>Contiene i parametri quali: teta di partenza</w:t>
+      </w:r>
+      <w:r>
+        <w:t>, n</w:t>
+      </w:r>
+      <w:r>
+        <w:t>umero di risultati top da registrare</w:t>
+      </w:r>
+      <w:r>
+        <w:t xml:space="preserve"> </w:t>
+      </w:r>
+      <w:r>
+        <w:t xml:space="preserve">. Esegue </w:t>
+      </w:r>
+      <w:r>
+        <w:t xml:space="preserve">7 livelli di albero nella computazione richiamando le funzioni apposite. Solitamente dopo 4/5 livelli non prosegue a generare </w:t>
+      </w:r>
+      <w:r>
+        <w:lastRenderedPageBreak/>
+        <w:t>nodi. Al termine salva i risultati nel file csv. Nel mentre delle computazioni stampa in console i risultati parziali dei livelli.</w:t>
+      </w:r>
+    </w:p>
+    <w:p>
+      <w:r>
+        <w:t>Funzioni interne:</w:t>
+      </w:r>
+    </w:p>
+    <w:p>
+      <w:r>
+        <w:t>parserLocation – si occupa del parsing di latitudine e longitudine e le restituisce nel formato corretto per il calcolo della distanza</w:t>
+      </w:r>
+    </w:p>
+    <w:p>
+      <w:r>
+        <w:t xml:space="preserve">distanceLocation – calcola la distanza tra due coordinate usando la legge sferica dei coseni </w:t>
+      </w:r>
+    </w:p>
+    <w:p>
+      <w:r>
+        <w:t>distanceTime – si occupa del parsing e del calcolo della distanza tra due tempi dati in input</w:t>
+      </w:r>
+    </w:p>
+    <w:p>
+      <w:r>
+        <w:t>neighborhood – calcola gli eventi di vicinato dell’evento corrente e del tipo considerato in input e resituisce l’insieme di questi eventi.</w:t>
+      </w:r>
+    </w:p>
+    <w:p>
+      <w:r>
+        <w:t>NB: in questo metodo decido il raggio spaziale (km) e il raggio temporale (ore)</w:t>
+      </w:r>
+    </w:p>
+    <w:p>
+      <w:r>
+        <w:t>setD – dato in input un tipo di evento restituisce tutti gli eventi di quel tipo presenti nel dataset</w:t>
+      </w:r>
+    </w:p>
+    <w:p>
+      <w:r>
+        <w:t xml:space="preserve">setInstances – calcola </w:t>
+      </w:r>
+      <w:r>
+        <w:t>l’</w:t>
+      </w:r>
+      <w:r>
+        <w:t xml:space="preserve">insemeSet </w:t>
+      </w:r>
+      <w:r>
+        <w:t>del tipo corrente basandosi sull’insieme precedente, ovvero l’insieme degli eventi presenti nei vicinati degli eventi di tipo precedente</w:t>
+      </w:r>
+    </w:p>
+    <w:p>
+      <w:r>
+        <w:t>unionDiz – funzione che unisce due dizionari</w:t>
+      </w:r>
+    </w:p>
+    <w:p>
+      <w:r>
+        <w:t xml:space="preserve">candidateGen – funzione che genera il </w:t>
+      </w:r>
+      <w:r>
+        <w:t>livello 2 dell’albero</w:t>
+      </w:r>
+    </w:p>
+    <w:p>
+      <w:r>
+        <w:t>computePR – calcola il partitipation rateo di un certo nodo</w:t>
+      </w:r>
+    </w:p>
+    <w:p>
+      <w:r>
+        <w:t>computePI – calcola ricorsivamente il partitication index di una certa sequenza data in input</w:t>
+      </w:r>
+    </w:p>
+    <w:p>
+      <w:r>
+        <w:t>checkDouble – controlla se all’interno di una nuova sequenza generata ci siano tipi ripetuti</w:t>
+      </w:r>
+    </w:p>
+    <w:p>
+      <w:r>
+        <w:t>candidateGenRandom2 – genera, partendo dai tipi di eventi singoli, n sequenze di lunghezza 2 da cui partono i livelli successivi di albero</w:t>
+      </w:r>
+    </w:p>
+    <w:p>
+      <w:r>
+        <w:t>candidateGenTree – funzione che genera i livelli successivi al secondo dell’albero sfruttando il partent 2</w:t>
+      </w:r>
+    </w:p>
+    <w:p>
+      <w:r>
+        <w:t>seqPIMin – resituisce il pi minore trovato in modo da aggiornare il teta</w:t>
+      </w:r>
+    </w:p>
+    <w:p>
+      <w:r>
+        <w:t>verifyTopCandidates – calcola i valori di pi di un certo livello di albero facendo tutti i controlli del caso e nel caso servisse taglia l’albero</w:t>
+      </w:r>
+    </w:p>
+    <w:p/>
+    <w:p/>
+    <w:p/>
+    <w:p>
       <w:r>
         <w:rPr>
           <w:u w:val="single"/>
         </w:rPr>
-        <w:t>(</w:t>
-      </w:r>
-      <w:proofErr w:type="gramEnd"/>
+        <w:t>formato output</w:t>
+      </w:r>
       <w:r>
         <w:rPr>
           <w:u w:val="single"/>
         </w:rPr>
-        <w:t>)</w:t>
-      </w:r>
-    </w:p>
-    <w:p>
-      <w:r>
-        <w:t>Contiene i parametri quali: teta di partenza</w:t>
-      </w:r>
-      <w:r>
-        <w:t>, n</w:t>
-      </w:r>
-      <w:r>
-        <w:t xml:space="preserve">umero di risultati top da </w:t>
-      </w:r>
-      <w:proofErr w:type="gramStart"/>
-      <w:r>
-        <w:t>registrare</w:t>
-      </w:r>
-      <w:r>
-        <w:t xml:space="preserve"> </w:t>
-      </w:r>
-      <w:r>
-        <w:t>.</w:t>
-      </w:r>
-      <w:proofErr w:type="gramEnd"/>
-      <w:r>
-        <w:t xml:space="preserve"> Esegue </w:t>
-      </w:r>
-      <w:r>
-        <w:t xml:space="preserve">7 livelli di albero nella computazione richiamando le funzioni apposite. Solitamente dopo 4/5 livelli non prosegue a generare nodi. Al termine salva i risultati nel file </w:t>
-      </w:r>
-      <w:proofErr w:type="spellStart"/>
-      <w:r>
-        <w:t>csv</w:t>
-      </w:r>
-      <w:proofErr w:type="spellEnd"/>
-      <w:r>
-        <w:t>. Nel mentre delle computazioni stampa in console i risultati parziali dei livelli.</w:t>
-      </w:r>
-    </w:p>
-    <w:p>
-      <w:r>
-        <w:t>Funzioni interne:</w:t>
-      </w:r>
-    </w:p>
-    <w:p>
-      <w:proofErr w:type="spellStart"/>
-      <w:r>
-        <w:t>parserLocation</w:t>
-      </w:r>
-      <w:proofErr w:type="spellEnd"/>
-      <w:r>
-        <w:t xml:space="preserve"> – si occupa del </w:t>
-      </w:r>
-      <w:proofErr w:type="spellStart"/>
-      <w:r>
-        <w:t>parsing</w:t>
-      </w:r>
-      <w:proofErr w:type="spellEnd"/>
-      <w:r>
-        <w:t xml:space="preserve"> di latitudine e longitudine e le restituisce nel formato corretto per il calcolo della distanza</w:t>
-      </w:r>
-    </w:p>
-    <w:p>
-      <w:proofErr w:type="spellStart"/>
-      <w:r>
-        <w:t>distanceLocation</w:t>
-      </w:r>
-      <w:proofErr w:type="spellEnd"/>
-      <w:r>
-        <w:t xml:space="preserve"> – calcola la distanza tra due coordinate usando la legge sferica dei coseni </w:t>
-      </w:r>
-    </w:p>
-    <w:p>
-      <w:proofErr w:type="spellStart"/>
-      <w:r>
-        <w:t>distanceTime</w:t>
-      </w:r>
-      <w:proofErr w:type="spellEnd"/>
-      <w:r>
-        <w:t xml:space="preserve"> – si occupa del </w:t>
-      </w:r>
-      <w:proofErr w:type="spellStart"/>
-      <w:r>
-        <w:t>parsing</w:t>
-      </w:r>
-      <w:proofErr w:type="spellEnd"/>
-      <w:r>
-        <w:t xml:space="preserve"> e del calcolo della distanza tra due tempi dati in input</w:t>
-      </w:r>
-    </w:p>
-    <w:p>
-      <w:proofErr w:type="spellStart"/>
-      <w:r>
-        <w:t>neighborhood</w:t>
-      </w:r>
-      <w:proofErr w:type="spellEnd"/>
-      <w:r>
-        <w:t xml:space="preserve"> – calcola gli eventi di vicinato dell’evento corrente e del tipo considerato in input e </w:t>
-      </w:r>
-      <w:proofErr w:type="spellStart"/>
-      <w:r>
-        <w:t>resituisce</w:t>
-      </w:r>
-      <w:proofErr w:type="spellEnd"/>
-      <w:r>
-        <w:t xml:space="preserve"> l’insieme di questi eventi.</w:t>
-      </w:r>
-    </w:p>
-    <w:p>
-      <w:r>
-        <w:t>NB: in questo metodo decido il raggio spaziale (km) e il raggio temporale (ore)</w:t>
-      </w:r>
-    </w:p>
-    <w:p>
-      <w:proofErr w:type="spellStart"/>
-      <w:r>
-        <w:t>setD</w:t>
-      </w:r>
-      <w:proofErr w:type="spellEnd"/>
-      <w:r>
-        <w:t xml:space="preserve"> – dato in input un tipo di evento restituisce tutti gli eventi di quel tipo presenti nel dataset</w:t>
-      </w:r>
-    </w:p>
-    <w:p>
-      <w:proofErr w:type="spellStart"/>
-      <w:r>
-        <w:t>setInstances</w:t>
-      </w:r>
-      <w:proofErr w:type="spellEnd"/>
-      <w:r>
-        <w:t xml:space="preserve"> – calcola </w:t>
-      </w:r>
-      <w:r>
-        <w:t>l’</w:t>
-      </w:r>
-      <w:proofErr w:type="spellStart"/>
-      <w:r>
-        <w:t>insemeSet</w:t>
-      </w:r>
-      <w:proofErr w:type="spellEnd"/>
-      <w:r>
-        <w:t xml:space="preserve"> </w:t>
-      </w:r>
-      <w:r>
-        <w:t>del tipo corrente basandosi sull’insieme precedente, ovvero l’insieme degli eventi presenti nei vicinati degli eventi di tipo precedente</w:t>
-      </w:r>
-    </w:p>
-    <w:p>
-      <w:proofErr w:type="spellStart"/>
-      <w:r>
-        <w:t>unionDiz</w:t>
-      </w:r>
-      <w:proofErr w:type="spellEnd"/>
-      <w:r>
-        <w:t xml:space="preserve"> – funzione che unisce due dizionari</w:t>
-      </w:r>
-    </w:p>
-    <w:p>
-      <w:proofErr w:type="spellStart"/>
-      <w:r>
-        <w:t>candidateGen</w:t>
-      </w:r>
-      <w:proofErr w:type="spellEnd"/>
-      <w:r>
-        <w:t xml:space="preserve"> – funzione che genera il </w:t>
-      </w:r>
-      <w:r>
-        <w:t>livello 2 dell’albero</w:t>
-      </w:r>
-    </w:p>
-    <w:p>
-      <w:proofErr w:type="spellStart"/>
-      <w:r>
-        <w:t>computePR</w:t>
-      </w:r>
-      <w:proofErr w:type="spellEnd"/>
-      <w:r>
-        <w:t xml:space="preserve"> – calcola il </w:t>
-      </w:r>
-      <w:proofErr w:type="spellStart"/>
-      <w:r>
-        <w:t>partitipation</w:t>
-      </w:r>
-      <w:proofErr w:type="spellEnd"/>
-      <w:r>
-        <w:t xml:space="preserve"> rateo di un certo nodo</w:t>
-      </w:r>
-    </w:p>
-    <w:p>
-      <w:proofErr w:type="spellStart"/>
-      <w:r>
-        <w:t>computePI</w:t>
-      </w:r>
-      <w:proofErr w:type="spellEnd"/>
-      <w:r>
-        <w:t xml:space="preserve"> – calcola ricorsivamente il </w:t>
-      </w:r>
-      <w:proofErr w:type="spellStart"/>
-      <w:r>
-        <w:t>partitication</w:t>
-      </w:r>
-      <w:proofErr w:type="spellEnd"/>
-      <w:r>
-        <w:t xml:space="preserve"> index di una certa sequenza data in input</w:t>
-      </w:r>
-    </w:p>
-    <w:p>
-      <w:proofErr w:type="spellStart"/>
-      <w:r>
-        <w:t>checkDouble</w:t>
-      </w:r>
-      <w:proofErr w:type="spellEnd"/>
-      <w:r>
-        <w:t xml:space="preserve"> – controlla se all’interno di una nuova sequenza generata ci siano tipi ripetuti</w:t>
-      </w:r>
-    </w:p>
-    <w:p>
-      <w:r>
-        <w:t>candidateGenRandom2 – genera, partendo dai tipi di eventi singoli, n sequenze di lunghezza 2 da cui partono i livelli successivi di albero</w:t>
-      </w:r>
-    </w:p>
-    <w:p>
-      <w:proofErr w:type="spellStart"/>
-      <w:r>
-        <w:t>candidateGenTree</w:t>
-      </w:r>
-      <w:proofErr w:type="spellEnd"/>
-      <w:r>
-        <w:t xml:space="preserve"> – funzione che genera i livelli successivi al secondo dell’albero sfruttando il </w:t>
-      </w:r>
-      <w:proofErr w:type="spellStart"/>
-      <w:r>
-        <w:t>partent</w:t>
-      </w:r>
-      <w:proofErr w:type="spellEnd"/>
-      <w:r>
-        <w:t xml:space="preserve"> 2</w:t>
-      </w:r>
-    </w:p>
-    <w:p>
-      <w:proofErr w:type="spellStart"/>
-      <w:r>
-        <w:t>seqPIMin</w:t>
-      </w:r>
-      <w:proofErr w:type="spellEnd"/>
-      <w:r>
-        <w:t xml:space="preserve"> – </w:t>
-      </w:r>
-      <w:proofErr w:type="spellStart"/>
-      <w:r>
-        <w:t>resituisce</w:t>
-      </w:r>
-      <w:proofErr w:type="spellEnd"/>
-      <w:r>
-        <w:t xml:space="preserve"> il </w:t>
-      </w:r>
-      <w:proofErr w:type="spellStart"/>
-      <w:r>
-        <w:t>pi</w:t>
-      </w:r>
-      <w:proofErr w:type="spellEnd"/>
-      <w:r>
-        <w:t xml:space="preserve"> minore trovato in modo da aggiornare il teta</w:t>
-      </w:r>
-    </w:p>
-    <w:p>
-      <w:proofErr w:type="spellStart"/>
-      <w:r>
-        <w:t>verifyTopCandidates</w:t>
-      </w:r>
-      <w:proofErr w:type="spellEnd"/>
-      <w:r>
-        <w:t xml:space="preserve"> – calcola i valori di </w:t>
-      </w:r>
-      <w:proofErr w:type="spellStart"/>
-      <w:r>
-        <w:t>pi</w:t>
-      </w:r>
-      <w:proofErr w:type="spellEnd"/>
-      <w:r>
-        <w:t xml:space="preserve"> di un certo livello di albero facendo tutti i controlli del caso e nel caso servisse taglia l’albero</w:t>
-      </w:r>
-    </w:p>
-    <w:p/>
-    <w:p/>
-    <w:p/>
-    <w:p>
-      <w:r>
-        <w:rPr>
-          <w:u w:val="single"/>
-        </w:rPr>
-        <w:lastRenderedPageBreak/>
-        <w:t>formato output</w:t>
-      </w:r>
-      <w:r>
-        <w:rPr>
-          <w:u w:val="single"/>
-        </w:rPr>
-        <w:t xml:space="preserve"> nel file </w:t>
-      </w:r>
-      <w:proofErr w:type="spellStart"/>
-      <w:r>
-        <w:rPr>
-          <w:u w:val="single"/>
-        </w:rPr>
-        <w:t>csv</w:t>
-      </w:r>
-      <w:proofErr w:type="spellEnd"/>
+        <w:t xml:space="preserve"> nel file csv</w:t>
+      </w:r>
       <w:r>
         <w:t>:</w:t>
       </w:r>
     </w:p>
     <w:p>
       <w:r>
-        <w:t xml:space="preserve">ho una prima parte che stampo le migliori n sequenze e associato il valore </w:t>
-      </w:r>
-      <w:proofErr w:type="spellStart"/>
-      <w:r>
-        <w:t>pi</w:t>
-      </w:r>
-      <w:proofErr w:type="spellEnd"/>
-      <w:r>
-        <w:t>, con il seguente formato:</w:t>
-      </w:r>
-    </w:p>
-    <w:p>
-      <w:r>
-        <w:t xml:space="preserve">posizione, sequenza, </w:t>
-      </w:r>
-      <w:proofErr w:type="spellStart"/>
-      <w:r>
-        <w:t>pi</w:t>
-      </w:r>
-      <w:proofErr w:type="spellEnd"/>
-    </w:p>
-    <w:p>
-      <w:proofErr w:type="gramStart"/>
-      <w:r>
-        <w:t>alla fine</w:t>
-      </w:r>
-      <w:proofErr w:type="gramEnd"/>
-      <w:r>
-        <w:t xml:space="preserve"> stampo questa riga:</w:t>
-      </w:r>
-    </w:p>
-    <w:p>
-      <w:proofErr w:type="spellStart"/>
-      <w:r>
-        <w:t>nomeFile</w:t>
-      </w:r>
-      <w:proofErr w:type="spellEnd"/>
-      <w:r>
-        <w:t xml:space="preserve">, </w:t>
-      </w:r>
-      <w:proofErr w:type="spellStart"/>
-      <w:r>
-        <w:t>raggioSpaziale</w:t>
-      </w:r>
-      <w:proofErr w:type="spellEnd"/>
-      <w:r>
-        <w:t xml:space="preserve">, </w:t>
-      </w:r>
-      <w:proofErr w:type="spellStart"/>
-      <w:r>
-        <w:t>raggioTemporale</w:t>
-      </w:r>
-      <w:proofErr w:type="spellEnd"/>
-      <w:r>
-        <w:t xml:space="preserve">, </w:t>
-      </w:r>
-      <w:proofErr w:type="spellStart"/>
-      <w:r>
-        <w:t>numTop</w:t>
-      </w:r>
-      <w:proofErr w:type="spellEnd"/>
-      <w:r>
-        <w:t xml:space="preserve">, </w:t>
-      </w:r>
-      <w:proofErr w:type="spellStart"/>
-      <w:r>
-        <w:t>tetaFinale</w:t>
-      </w:r>
-      <w:proofErr w:type="spellEnd"/>
-      <w:r>
-        <w:t xml:space="preserve">, lv2, lv3, v4, lv5, lv6, lv7, </w:t>
-      </w:r>
-      <w:proofErr w:type="spellStart"/>
-      <w:r>
-        <w:t>tempoTot</w:t>
-      </w:r>
-      <w:proofErr w:type="spellEnd"/>
-      <w:r>
-        <w:t>, numSeq2</w:t>
-      </w:r>
-    </w:p>
-    <w:p>
-      <w:r>
-        <w:t>nota: lv</w:t>
-      </w:r>
-      <w:proofErr w:type="gramStart"/>
-      <w:r>
-        <w:t>2,lv</w:t>
-      </w:r>
-      <w:proofErr w:type="gramEnd"/>
-      <w:r>
-        <w:t>3, ecc.. sono i tempi di computazione per ciascun livello in secondi</w:t>
+        <w:t>ho una prima parte che stampo le migliori n sequenze e associato il valore pi, con il seguente formato:</w:t>
+      </w:r>
+    </w:p>
+    <w:p>
+      <w:r>
+        <w:t>posizione, sequenza, pi</w:t>
+      </w:r>
+    </w:p>
+    <w:p>
+      <w:r>
+        <w:t>alla fine stampo questa riga:</w:t>
+      </w:r>
+    </w:p>
+    <w:p>
+      <w:r>
+        <w:t>nomeFile, raggioSpaziale, raggioTemporale, numTop, tetaFinale, lv2, lv3, v4, lv5, lv6, lv7, tempoTot, numSeq2</w:t>
+      </w:r>
+    </w:p>
+    <w:p>
+      <w:r>
+        <w:t>nota: lv2,lv3, ecc.. sono i tempi di computazione per ciascun livello in secondi</w:t>
       </w:r>
     </w:p>
     <w:p/>
@@ -1025,15 +836,7 @@
     </w:p>
     <w:p>
       <w:r>
-        <w:t xml:space="preserve">Nel </w:t>
-      </w:r>
-      <w:proofErr w:type="spellStart"/>
-      <w:r>
-        <w:t>main</w:t>
-      </w:r>
-      <w:proofErr w:type="spellEnd"/>
-      <w:r>
-        <w:t xml:space="preserve">: </w:t>
+        <w:t xml:space="preserve">Nel main: </w:t>
       </w:r>
     </w:p>
     <w:p>
@@ -1068,15 +871,7 @@
     </w:p>
     <w:p>
       <w:r>
-        <w:t xml:space="preserve">In </w:t>
-      </w:r>
-      <w:proofErr w:type="spellStart"/>
-      <w:r>
-        <w:t>neighborhood</w:t>
-      </w:r>
-      <w:proofErr w:type="spellEnd"/>
-      <w:r>
-        <w:t>:</w:t>
+        <w:t>In neighborhood:</w:t>
       </w:r>
     </w:p>
     <w:p>
@@ -1105,15 +900,7 @@
     </w:p>
     <w:p>
       <w:r>
-        <w:t xml:space="preserve">In </w:t>
-      </w:r>
-      <w:proofErr w:type="spellStart"/>
-      <w:r>
-        <w:t>stbfMinerTop</w:t>
-      </w:r>
-      <w:proofErr w:type="spellEnd"/>
-      <w:r>
-        <w:t>:</w:t>
+        <w:t>In stbfMinerTop:</w:t>
       </w:r>
     </w:p>
     <w:p>
@@ -1137,15 +924,7 @@
         </w:numPr>
       </w:pPr>
       <w:r>
-        <w:t xml:space="preserve">Settare il numero di elementi top (variabile </w:t>
-      </w:r>
-      <w:proofErr w:type="spellStart"/>
-      <w:r>
-        <w:t>num</w:t>
-      </w:r>
-      <w:proofErr w:type="spellEnd"/>
-      <w:r>
-        <w:t>)</w:t>
+        <w:t>Settare il numero di elementi top (variabile num)</w:t>
       </w:r>
     </w:p>
     <w:p>
@@ -1748,6 +1527,118 @@
     </w:lvl>
   </w:abstractNum>
   <w:abstractNum w:abstractNumId="5" w15:restartNumberingAfterBreak="0">
+    <w:nsid w:val="61861A38"/>
+    <w:multiLevelType w:val="hybridMultilevel"/>
+    <w:tmpl w:val="2782ECE2"/>
+    <w:lvl w:ilvl="0" w:tplc="B79A31EE">
+      <w:numFmt w:val="bullet"/>
+      <w:lvlText w:val="-"/>
+      <w:lvlJc w:val="left"/>
+      <w:pPr>
+        <w:ind w:left="720" w:hanging="360"/>
+      </w:pPr>
+      <w:rPr>
+        <w:rFonts w:ascii="Calibri" w:eastAsiaTheme="minorHAnsi" w:hAnsi="Calibri" w:cs="Calibri" w:hint="default"/>
+      </w:rPr>
+    </w:lvl>
+    <w:lvl w:ilvl="1" w:tplc="04100003" w:tentative="1">
+      <w:start w:val="1"/>
+      <w:numFmt w:val="bullet"/>
+      <w:lvlText w:val="o"/>
+      <w:lvlJc w:val="left"/>
+      <w:pPr>
+        <w:ind w:left="1440" w:hanging="360"/>
+      </w:pPr>
+      <w:rPr>
+        <w:rFonts w:ascii="Courier New" w:hAnsi="Courier New" w:cs="Courier New" w:hint="default"/>
+      </w:rPr>
+    </w:lvl>
+    <w:lvl w:ilvl="2" w:tplc="04100005" w:tentative="1">
+      <w:start w:val="1"/>
+      <w:numFmt w:val="bullet"/>
+      <w:lvlText w:val=""/>
+      <w:lvlJc w:val="left"/>
+      <w:pPr>
+        <w:ind w:left="2160" w:hanging="360"/>
+      </w:pPr>
+      <w:rPr>
+        <w:rFonts w:ascii="Wingdings" w:hAnsi="Wingdings" w:hint="default"/>
+      </w:rPr>
+    </w:lvl>
+    <w:lvl w:ilvl="3" w:tplc="04100001" w:tentative="1">
+      <w:start w:val="1"/>
+      <w:numFmt w:val="bullet"/>
+      <w:lvlText w:val=""/>
+      <w:lvlJc w:val="left"/>
+      <w:pPr>
+        <w:ind w:left="2880" w:hanging="360"/>
+      </w:pPr>
+      <w:rPr>
+        <w:rFonts w:ascii="Symbol" w:hAnsi="Symbol" w:hint="default"/>
+      </w:rPr>
+    </w:lvl>
+    <w:lvl w:ilvl="4" w:tplc="04100003" w:tentative="1">
+      <w:start w:val="1"/>
+      <w:numFmt w:val="bullet"/>
+      <w:lvlText w:val="o"/>
+      <w:lvlJc w:val="left"/>
+      <w:pPr>
+        <w:ind w:left="3600" w:hanging="360"/>
+      </w:pPr>
+      <w:rPr>
+        <w:rFonts w:ascii="Courier New" w:hAnsi="Courier New" w:cs="Courier New" w:hint="default"/>
+      </w:rPr>
+    </w:lvl>
+    <w:lvl w:ilvl="5" w:tplc="04100005" w:tentative="1">
+      <w:start w:val="1"/>
+      <w:numFmt w:val="bullet"/>
+      <w:lvlText w:val=""/>
+      <w:lvlJc w:val="left"/>
+      <w:pPr>
+        <w:ind w:left="4320" w:hanging="360"/>
+      </w:pPr>
+      <w:rPr>
+        <w:rFonts w:ascii="Wingdings" w:hAnsi="Wingdings" w:hint="default"/>
+      </w:rPr>
+    </w:lvl>
+    <w:lvl w:ilvl="6" w:tplc="04100001" w:tentative="1">
+      <w:start w:val="1"/>
+      <w:numFmt w:val="bullet"/>
+      <w:lvlText w:val=""/>
+      <w:lvlJc w:val="left"/>
+      <w:pPr>
+        <w:ind w:left="5040" w:hanging="360"/>
+      </w:pPr>
+      <w:rPr>
+        <w:rFonts w:ascii="Symbol" w:hAnsi="Symbol" w:hint="default"/>
+      </w:rPr>
+    </w:lvl>
+    <w:lvl w:ilvl="7" w:tplc="04100003" w:tentative="1">
+      <w:start w:val="1"/>
+      <w:numFmt w:val="bullet"/>
+      <w:lvlText w:val="o"/>
+      <w:lvlJc w:val="left"/>
+      <w:pPr>
+        <w:ind w:left="5760" w:hanging="360"/>
+      </w:pPr>
+      <w:rPr>
+        <w:rFonts w:ascii="Courier New" w:hAnsi="Courier New" w:cs="Courier New" w:hint="default"/>
+      </w:rPr>
+    </w:lvl>
+    <w:lvl w:ilvl="8" w:tplc="04100005" w:tentative="1">
+      <w:start w:val="1"/>
+      <w:numFmt w:val="bullet"/>
+      <w:lvlText w:val=""/>
+      <w:lvlJc w:val="left"/>
+      <w:pPr>
+        <w:ind w:left="6480" w:hanging="360"/>
+      </w:pPr>
+      <w:rPr>
+        <w:rFonts w:ascii="Wingdings" w:hAnsi="Wingdings" w:hint="default"/>
+      </w:rPr>
+    </w:lvl>
+  </w:abstractNum>
+  <w:abstractNum w:abstractNumId="6" w15:restartNumberingAfterBreak="0">
     <w:nsid w:val="6F4D39E2"/>
     <w:multiLevelType w:val="hybridMultilevel"/>
     <w:tmpl w:val="B45831C2"/>
@@ -1860,7 +1751,7 @@
       </w:rPr>
     </w:lvl>
   </w:abstractNum>
-  <w:abstractNum w:abstractNumId="6" w15:restartNumberingAfterBreak="0">
+  <w:abstractNum w:abstractNumId="7" w15:restartNumberingAfterBreak="0">
     <w:nsid w:val="766305F1"/>
     <w:multiLevelType w:val="hybridMultilevel"/>
     <w:tmpl w:val="181EBC32"/>
@@ -1986,13 +1877,16 @@
     <w:abstractNumId w:val="0"/>
   </w:num>
   <w:num w:numId="5">
-    <w:abstractNumId w:val="6"/>
+    <w:abstractNumId w:val="7"/>
   </w:num>
   <w:num w:numId="6">
-    <w:abstractNumId w:val="5"/>
+    <w:abstractNumId w:val="6"/>
   </w:num>
   <w:num w:numId="7">
     <w:abstractNumId w:val="4"/>
+  </w:num>
+  <w:num w:numId="8">
+    <w:abstractNumId w:val="5"/>
   </w:num>
 </w:numbering>
 </file>

</xml_diff>